<commit_message>
Update MD5 Collision Attack Lab - A Cryptographic Security Seed Lab.docx
</commit_message>
<xml_diff>
--- a/MD5 Collision Attack Lab - A Cryptographic Security Seed Lab.docx
+++ b/MD5 Collision Attack Lab - A Cryptographic Security Seed Lab.docx
@@ -2,223 +2,6 @@
 <file path=word/document.xml><?xml version="1.0" encoding="utf-8"?>
 <w:document xmlns:wpc="http://schemas.microsoft.com/office/word/2010/wordprocessingCanvas" xmlns:cx="http://schemas.microsoft.com/office/drawing/2014/chartex" xmlns:cx1="http://schemas.microsoft.com/office/drawing/2015/9/8/chartex" xmlns:cx2="http://schemas.microsoft.com/office/drawing/2015/10/21/chartex" xmlns:cx3="http://schemas.microsoft.com/office/drawing/2016/5/9/chartex" xmlns:cx4="http://schemas.microsoft.com/office/drawing/2016/5/10/chartex" xmlns:cx5="http://schemas.microsoft.com/office/drawing/2016/5/11/chartex" xmlns:cx6="http://schemas.microsoft.com/office/drawing/2016/5/12/chartex" xmlns:cx7="http://schemas.microsoft.com/office/drawing/2016/5/13/chartex" xmlns:cx8="http://schemas.microsoft.com/office/drawing/2016/5/14/chartex" xmlns:mc="http://schemas.openxmlformats.org/markup-compatibility/2006" xmlns:aink="http://schemas.microsoft.com/office/drawing/2016/ink" xmlns:am3d="http://schemas.microsoft.com/office/drawing/2017/model3d" xmlns:o="urn:schemas-microsoft-com:office:office" xmlns:r="http://schemas.openxmlformats.org/officeDocument/2006/relationships" xmlns:m="http://schemas.openxmlformats.org/officeDocument/2006/math" xmlns:v="urn:schemas-microsoft-com:vml" xmlns:wp14="http://schemas.microsoft.com/office/word/2010/wordprocessingDrawing" xmlns:wp="http://schemas.openxmlformats.org/drawingml/2006/wordprocessingDrawing" xmlns:w10="urn:schemas-microsoft-com:office:word" xmlns:w="http://schemas.openxmlformats.org/wordprocessingml/2006/main" xmlns:w14="http://schemas.microsoft.com/office/word/2010/wordml" xmlns:w15="http://schemas.microsoft.com/office/word/2012/wordml" xmlns:w16cex="http://schemas.microsoft.com/office/word/2018/wordml/cex" xmlns:w16cid="http://schemas.microsoft.com/office/word/2016/wordml/cid" xmlns:w16="http://schemas.microsoft.com/office/word/2018/wordml" xmlns:w16se="http://schemas.microsoft.com/office/word/2015/wordml/symex" xmlns:wpg="http://schemas.microsoft.com/office/word/2010/wordprocessingGroup" xmlns:wpi="http://schemas.microsoft.com/office/word/2010/wordprocessingInk" xmlns:wne="http://schemas.microsoft.com/office/word/2006/wordml" xmlns:wps="http://schemas.microsoft.com/office/word/2010/wordprocessingShape" mc:Ignorable="w14 w15 w16se w16cid w16 w16cex wp14">
   <w:body>
-    <w:p>
-      <w:bookmarkStart w:id="0" w:name="_Hlk90506744"/>
-      <w:bookmarkEnd w:id="0"/>
-      <w:r>
-        <w:rPr>
-          <w:noProof/>
-        </w:rPr>
-        <w:drawing>
-          <wp:anchor distT="0" distB="0" distL="114300" distR="114300" simplePos="0" relativeHeight="251659264" behindDoc="1" locked="0" layoutInCell="1" allowOverlap="1" wp14:anchorId="7A4EB79F" wp14:editId="57A99F35">
-            <wp:simplePos x="0" y="0"/>
-            <wp:positionH relativeFrom="page">
-              <wp:posOffset>4733925</wp:posOffset>
-            </wp:positionH>
-            <wp:positionV relativeFrom="page">
-              <wp:posOffset>914400</wp:posOffset>
-            </wp:positionV>
-            <wp:extent cx="2790825" cy="1438275"/>
-            <wp:effectExtent l="0" t="0" r="9525" b="9525"/>
-            <wp:wrapTight wrapText="bothSides">
-              <wp:wrapPolygon edited="0">
-                <wp:start x="0" y="0"/>
-                <wp:lineTo x="0" y="21457"/>
-                <wp:lineTo x="21526" y="21457"/>
-                <wp:lineTo x="21526" y="0"/>
-                <wp:lineTo x="0" y="0"/>
-              </wp:wrapPolygon>
-            </wp:wrapTight>
-            <wp:docPr id="1" name="Picture 1"/>
-            <wp:cNvGraphicFramePr>
-              <a:graphicFrameLocks xmlns:a="http://schemas.openxmlformats.org/drawingml/2006/main" noChangeAspect="1"/>
-            </wp:cNvGraphicFramePr>
-            <a:graphic xmlns:a="http://schemas.openxmlformats.org/drawingml/2006/main">
-              <a:graphicData uri="http://schemas.openxmlformats.org/drawingml/2006/picture">
-                <pic:pic xmlns:pic="http://schemas.openxmlformats.org/drawingml/2006/picture">
-                  <pic:nvPicPr>
-                    <pic:cNvPr id="1" name="University-od-Sahiwal-Logo-or-Monogram.png"/>
-                    <pic:cNvPicPr/>
-                  </pic:nvPicPr>
-                  <pic:blipFill>
-                    <a:blip r:embed="rId6">
-                      <a:extLst>
-                        <a:ext uri="{28A0092B-C50C-407E-A947-70E740481C1C}">
-                          <a14:useLocalDpi xmlns:a14="http://schemas.microsoft.com/office/drawing/2010/main" val="0"/>
-                        </a:ext>
-                      </a:extLst>
-                    </a:blip>
-                    <a:stretch>
-                      <a:fillRect/>
-                    </a:stretch>
-                  </pic:blipFill>
-                  <pic:spPr>
-                    <a:xfrm>
-                      <a:off x="0" y="0"/>
-                      <a:ext cx="2790825" cy="1438275"/>
-                    </a:xfrm>
-                    <a:prstGeom prst="rect">
-                      <a:avLst/>
-                    </a:prstGeom>
-                  </pic:spPr>
-                </pic:pic>
-              </a:graphicData>
-            </a:graphic>
-            <wp14:sizeRelH relativeFrom="margin">
-              <wp14:pctWidth>0</wp14:pctWidth>
-            </wp14:sizeRelH>
-            <wp14:sizeRelV relativeFrom="margin">
-              <wp14:pctHeight>0</wp14:pctHeight>
-            </wp14:sizeRelV>
-          </wp:anchor>
-        </w:drawing>
-      </w:r>
-    </w:p>
-    <w:p/>
-    <w:p/>
-    <w:p/>
-    <w:p/>
-    <w:p/>
-    <w:p>
-      <w:pPr>
-        <w:jc w:val="center"/>
-        <w:rPr>
-          <w:b/>
-          <w:sz w:val="44"/>
-          <w:szCs w:val="44"/>
-        </w:rPr>
-      </w:pPr>
-      <w:r>
-        <w:rPr>
-          <w:b/>
-          <w:sz w:val="44"/>
-          <w:szCs w:val="44"/>
-        </w:rPr>
-        <w:t>Information Security</w:t>
-      </w:r>
-    </w:p>
-    <w:p>
-      <w:pPr>
-        <w:jc w:val="center"/>
-        <w:rPr>
-          <w:b/>
-          <w:sz w:val="44"/>
-          <w:szCs w:val="44"/>
-        </w:rPr>
-      </w:pPr>
-      <w:r>
-        <w:rPr>
-          <w:b/>
-          <w:sz w:val="40"/>
-          <w:szCs w:val="44"/>
-        </w:rPr>
-        <w:t xml:space="preserve">Assignment </w:t>
-      </w:r>
-    </w:p>
-    <w:p>
-      <w:pPr>
-        <w:jc w:val="center"/>
-        <w:rPr>
-          <w:b/>
-          <w:sz w:val="36"/>
-          <w:szCs w:val="36"/>
-        </w:rPr>
-      </w:pPr>
-      <w:r>
-        <w:rPr>
-          <w:b/>
-          <w:sz w:val="36"/>
-          <w:szCs w:val="36"/>
-        </w:rPr>
-        <w:t>M.</w:t>
-      </w:r>
-      <w:r>
-        <w:rPr>
-          <w:b/>
-          <w:sz w:val="36"/>
-          <w:szCs w:val="36"/>
-        </w:rPr>
-        <w:t xml:space="preserve"> </w:t>
-      </w:r>
-      <w:r>
-        <w:rPr>
-          <w:b/>
-          <w:sz w:val="36"/>
-          <w:szCs w:val="36"/>
-        </w:rPr>
-        <w:t>Umer Hassan</w:t>
-      </w:r>
-    </w:p>
-    <w:p>
-      <w:pPr>
-        <w:jc w:val="center"/>
-        <w:rPr>
-          <w:b/>
-          <w:sz w:val="36"/>
-          <w:szCs w:val="36"/>
-        </w:rPr>
-      </w:pPr>
-      <w:r>
-        <w:rPr>
-          <w:b/>
-          <w:sz w:val="36"/>
-          <w:szCs w:val="36"/>
-        </w:rPr>
-        <w:t>BS-CS-18-56-</w:t>
-      </w:r>
-      <w:r>
-        <w:rPr>
-          <w:b/>
-          <w:sz w:val="36"/>
-          <w:szCs w:val="36"/>
-        </w:rPr>
-        <w:t>7</w:t>
-      </w:r>
-      <w:r>
-        <w:rPr>
-          <w:b/>
-          <w:sz w:val="36"/>
-          <w:szCs w:val="36"/>
-          <w:vertAlign w:val="superscript"/>
-        </w:rPr>
-        <w:t>th</w:t>
-      </w:r>
-      <w:r>
-        <w:rPr>
-          <w:b/>
-          <w:sz w:val="36"/>
-          <w:szCs w:val="36"/>
-        </w:rPr>
-        <w:t>-</w:t>
-      </w:r>
-      <w:r>
-        <w:rPr>
-          <w:b/>
-          <w:sz w:val="36"/>
-          <w:szCs w:val="36"/>
-        </w:rPr>
-        <w:t>M</w:t>
-      </w:r>
-    </w:p>
-    <w:p>
-      <w:pPr>
-        <w:jc w:val="center"/>
-        <w:rPr>
-          <w:b/>
-          <w:sz w:val="36"/>
-          <w:szCs w:val="36"/>
-        </w:rPr>
-      </w:pPr>
-      <w:r>
-        <w:rPr>
-          <w:b/>
-          <w:sz w:val="36"/>
-          <w:szCs w:val="36"/>
-        </w:rPr>
-        <w:br w:type="page"/>
-      </w:r>
-    </w:p>
-    <w:p/>
     <w:p>
       <w:pPr>
         <w:spacing w:line="276" w:lineRule="auto"/>
@@ -513,7 +296,6 @@
           <w:bCs/>
           <w:sz w:val="32"/>
           <w:szCs w:val="32"/>
-          <w:u w:val="single"/>
         </w:rPr>
       </w:pPr>
       <w:r>
@@ -523,31 +305,8 @@
           <w:bCs/>
           <w:sz w:val="32"/>
           <w:szCs w:val="32"/>
-          <w:u w:val="single"/>
-        </w:rPr>
-        <w:t>2.1</w:t>
-      </w:r>
-      <w:r>
-        <w:rPr>
-          <w:rFonts w:ascii="Times New Roman" w:hAnsi="Times New Roman" w:cs="Times New Roman"/>
-          <w:b/>
-          <w:bCs/>
-          <w:sz w:val="32"/>
-          <w:szCs w:val="32"/>
-          <w:u w:val="single"/>
-        </w:rPr>
-        <w:t>-</w:t>
-      </w:r>
-      <w:r>
-        <w:rPr>
-          <w:rFonts w:ascii="Times New Roman" w:hAnsi="Times New Roman" w:cs="Times New Roman"/>
-          <w:b/>
-          <w:bCs/>
-          <w:sz w:val="32"/>
-          <w:szCs w:val="32"/>
-          <w:u w:val="single"/>
-        </w:rPr>
-        <w:t>Task 1: Generating Two Different Files with the Same MD5 Hash</w:t>
+        </w:rPr>
+        <w:t>2.1-Task 1: Generating Two Different Files with the Same MD5 Hash</w:t>
       </w:r>
     </w:p>
     <w:p>
@@ -716,7 +475,7 @@
                     <pic:cNvPicPr/>
                   </pic:nvPicPr>
                   <pic:blipFill>
-                    <a:blip r:embed="rId7">
+                    <a:blip r:embed="rId6">
                       <a:extLst>
                         <a:ext uri="{28A0092B-C50C-407E-A947-70E740481C1C}">
                           <a14:useLocalDpi xmlns:a14="http://schemas.microsoft.com/office/drawing/2010/main" val="0"/>
@@ -904,7 +663,7 @@
                     <pic:cNvPicPr/>
                   </pic:nvPicPr>
                   <pic:blipFill>
-                    <a:blip r:embed="rId8">
+                    <a:blip r:embed="rId7">
                       <a:extLst>
                         <a:ext uri="{28A0092B-C50C-407E-A947-70E740481C1C}">
                           <a14:useLocalDpi xmlns:a14="http://schemas.microsoft.com/office/drawing/2010/main" val="0"/>
@@ -1007,7 +766,7 @@
                     <pic:cNvPicPr/>
                   </pic:nvPicPr>
                   <pic:blipFill>
-                    <a:blip r:embed="rId9">
+                    <a:blip r:embed="rId8">
                       <a:extLst>
                         <a:ext uri="{28A0092B-C50C-407E-A947-70E740481C1C}">
                           <a14:useLocalDpi xmlns:a14="http://schemas.microsoft.com/office/drawing/2010/main" val="0"/>
@@ -1072,7 +831,7 @@
                     <pic:cNvPicPr/>
                   </pic:nvPicPr>
                   <pic:blipFill>
-                    <a:blip r:embed="rId10">
+                    <a:blip r:embed="rId9">
                       <a:extLst>
                         <a:ext uri="{28A0092B-C50C-407E-A947-70E740481C1C}">
                           <a14:useLocalDpi xmlns:a14="http://schemas.microsoft.com/office/drawing/2010/main" val="0"/>
@@ -1201,7 +960,6 @@
           <w:bCs/>
           <w:sz w:val="32"/>
           <w:szCs w:val="32"/>
-          <w:u w:val="single"/>
         </w:rPr>
       </w:pPr>
       <w:r>
@@ -1211,31 +969,8 @@
           <w:bCs/>
           <w:sz w:val="32"/>
           <w:szCs w:val="32"/>
-          <w:u w:val="single"/>
-        </w:rPr>
-        <w:t>2.2</w:t>
-      </w:r>
-      <w:r>
-        <w:rPr>
-          <w:rFonts w:ascii="Times New Roman" w:hAnsi="Times New Roman" w:cs="Times New Roman"/>
-          <w:b/>
-          <w:bCs/>
-          <w:sz w:val="32"/>
-          <w:szCs w:val="32"/>
-          <w:u w:val="single"/>
-        </w:rPr>
-        <w:t>-</w:t>
-      </w:r>
-      <w:r>
-        <w:rPr>
-          <w:rFonts w:ascii="Times New Roman" w:hAnsi="Times New Roman" w:cs="Times New Roman"/>
-          <w:b/>
-          <w:bCs/>
-          <w:sz w:val="32"/>
-          <w:szCs w:val="32"/>
-          <w:u w:val="single"/>
-        </w:rPr>
-        <w:t>Task 2: Understanding MD5’s Property</w:t>
+        </w:rPr>
+        <w:t>2.2-Task 2: Understanding MD5’s Property</w:t>
       </w:r>
     </w:p>
     <w:p>
@@ -1404,7 +1139,7 @@
                     <pic:cNvPicPr/>
                   </pic:nvPicPr>
                   <pic:blipFill>
-                    <a:blip r:embed="rId11">
+                    <a:blip r:embed="rId10">
                       <a:extLst>
                         <a:ext uri="{28A0092B-C50C-407E-A947-70E740481C1C}">
                           <a14:useLocalDpi xmlns:a14="http://schemas.microsoft.com/office/drawing/2010/main" val="0"/>
@@ -1498,7 +1233,7 @@
                     <pic:cNvPicPr/>
                   </pic:nvPicPr>
                   <pic:blipFill>
-                    <a:blip r:embed="rId12">
+                    <a:blip r:embed="rId11">
                       <a:extLst>
                         <a:ext uri="{28A0092B-C50C-407E-A947-70E740481C1C}">
                           <a14:useLocalDpi xmlns:a14="http://schemas.microsoft.com/office/drawing/2010/main" val="0"/>
@@ -1640,7 +1375,7 @@
                     <pic:cNvPicPr/>
                   </pic:nvPicPr>
                   <pic:blipFill>
-                    <a:blip r:embed="rId13">
+                    <a:blip r:embed="rId12">
                       <a:extLst>
                         <a:ext uri="{28A0092B-C50C-407E-A947-70E740481C1C}">
                           <a14:useLocalDpi xmlns:a14="http://schemas.microsoft.com/office/drawing/2010/main" val="0"/>
@@ -1703,7 +1438,6 @@
           <w:bCs/>
           <w:sz w:val="36"/>
           <w:szCs w:val="36"/>
-          <w:u w:val="single"/>
         </w:rPr>
       </w:pPr>
       <w:r>
@@ -1713,7 +1447,6 @@
           <w:bCs/>
           <w:sz w:val="32"/>
           <w:szCs w:val="32"/>
-          <w:u w:val="single"/>
         </w:rPr>
         <w:t>2.3</w:t>
       </w:r>
@@ -1724,7 +1457,6 @@
           <w:bCs/>
           <w:sz w:val="32"/>
           <w:szCs w:val="32"/>
-          <w:u w:val="single"/>
         </w:rPr>
         <w:t>-</w:t>
       </w:r>
@@ -1735,7 +1467,6 @@
           <w:bCs/>
           <w:sz w:val="32"/>
           <w:szCs w:val="32"/>
-          <w:u w:val="single"/>
         </w:rPr>
         <w:t>Task 3: Generating Two Executable Files with the Same MD5 Hash</w:t>
       </w:r>
@@ -2492,7 +2223,7 @@
                     <pic:cNvPicPr/>
                   </pic:nvPicPr>
                   <pic:blipFill>
-                    <a:blip r:embed="rId14">
+                    <a:blip r:embed="rId13">
                       <a:extLst>
                         <a:ext uri="{28A0092B-C50C-407E-A947-70E740481C1C}">
                           <a14:useLocalDpi xmlns:a14="http://schemas.microsoft.com/office/drawing/2010/main" val="0"/>
@@ -2675,7 +2406,7 @@
                     <pic:cNvPicPr/>
                   </pic:nvPicPr>
                   <pic:blipFill>
-                    <a:blip r:embed="rId15">
+                    <a:blip r:embed="rId14">
                       <a:extLst>
                         <a:ext uri="{28A0092B-C50C-407E-A947-70E740481C1C}">
                           <a14:useLocalDpi xmlns:a14="http://schemas.microsoft.com/office/drawing/2010/main" val="0"/>
@@ -2706,14 +2437,7 @@
           <w:sz w:val="24"/>
           <w:szCs w:val="24"/>
         </w:rPr>
-        <w:t xml:space="preserve"> </w:t>
-      </w:r>
-      <w:r>
-        <w:rPr>
-          <w:sz w:val="24"/>
-          <w:szCs w:val="24"/>
-        </w:rPr>
-        <w:t xml:space="preserve"> </w:t>
+        <w:t xml:space="preserve">  </w:t>
       </w:r>
       <w:r>
         <w:rPr>
@@ -2758,7 +2482,7 @@
                     <pic:cNvPicPr/>
                   </pic:nvPicPr>
                   <pic:blipFill>
-                    <a:blip r:embed="rId16">
+                    <a:blip r:embed="rId15">
                       <a:extLst>
                         <a:ext uri="{28A0092B-C50C-407E-A947-70E740481C1C}">
                           <a14:useLocalDpi xmlns:a14="http://schemas.microsoft.com/office/drawing/2010/main" val="0"/>
@@ -2898,13 +2622,6 @@
           <w:szCs w:val="24"/>
         </w:rPr>
         <w:tab/>
-      </w:r>
-      <w:r>
-        <w:rPr>
-          <w:rFonts w:ascii="Times New Roman" w:hAnsi="Times New Roman" w:cs="Times New Roman"/>
-          <w:sz w:val="24"/>
-          <w:szCs w:val="24"/>
-        </w:rPr>
         <w:t xml:space="preserve">A portion of </w:t>
       </w:r>
       <w:proofErr w:type="spellStart"/>
@@ -3168,7 +2885,7 @@
                     <pic:cNvPicPr/>
                   </pic:nvPicPr>
                   <pic:blipFill>
-                    <a:blip r:embed="rId17">
+                    <a:blip r:embed="rId16">
                       <a:extLst>
                         <a:ext uri="{28A0092B-C50C-407E-A947-70E740481C1C}">
                           <a14:useLocalDpi xmlns:a14="http://schemas.microsoft.com/office/drawing/2010/main" val="0"/>
@@ -3213,7 +2930,6 @@
           <w:bCs/>
           <w:sz w:val="32"/>
           <w:szCs w:val="32"/>
-          <w:u w:val="single"/>
         </w:rPr>
       </w:pPr>
       <w:r>
@@ -3223,7 +2939,6 @@
           <w:bCs/>
           <w:sz w:val="32"/>
           <w:szCs w:val="32"/>
-          <w:u w:val="single"/>
         </w:rPr>
         <w:t>2.4</w:t>
       </w:r>
@@ -3234,7 +2949,6 @@
           <w:bCs/>
           <w:sz w:val="32"/>
           <w:szCs w:val="32"/>
-          <w:u w:val="single"/>
         </w:rPr>
         <w:t>-</w:t>
       </w:r>
@@ -3245,7 +2959,6 @@
           <w:bCs/>
           <w:sz w:val="32"/>
           <w:szCs w:val="32"/>
-          <w:u w:val="single"/>
         </w:rPr>
         <w:t>Task 4: Making the Two Programs Behave Differently</w:t>
       </w:r>
@@ -4122,7 +3835,7 @@
                     <pic:cNvPicPr/>
                   </pic:nvPicPr>
                   <pic:blipFill>
-                    <a:blip r:embed="rId18">
+                    <a:blip r:embed="rId17">
                       <a:extLst>
                         <a:ext uri="{28A0092B-C50C-407E-A947-70E740481C1C}">
                           <a14:useLocalDpi xmlns:a14="http://schemas.microsoft.com/office/drawing/2010/main" val="0"/>
@@ -5451,46 +5164,6 @@
         <w:t>maliciouscode</w:t>
       </w:r>
       <w:proofErr w:type="spellEnd"/>
-    </w:p>
-    <w:p>
-      <w:pPr>
-        <w:spacing w:before="100" w:beforeAutospacing="1" w:after="100" w:afterAutospacing="1" w:line="240" w:lineRule="auto"/>
-        <w:rPr>
-          <w:rFonts w:ascii="Times New Roman" w:eastAsia="Times New Roman" w:hAnsi="Times New Roman" w:cs="Times New Roman"/>
-          <w:color w:val="000000"/>
-          <w:sz w:val="27"/>
-          <w:szCs w:val="27"/>
-        </w:rPr>
-      </w:pPr>
-    </w:p>
-    <w:p>
-      <w:pPr>
-        <w:rPr>
-          <w:rFonts w:ascii="Times New Roman" w:eastAsia="Times New Roman" w:hAnsi="Times New Roman" w:cs="Times New Roman"/>
-          <w:color w:val="000000"/>
-          <w:sz w:val="27"/>
-          <w:szCs w:val="27"/>
-        </w:rPr>
-      </w:pPr>
-      <w:r>
-        <w:rPr>
-          <w:rFonts w:ascii="Times New Roman" w:eastAsia="Times New Roman" w:hAnsi="Times New Roman" w:cs="Times New Roman"/>
-          <w:color w:val="000000"/>
-          <w:sz w:val="27"/>
-          <w:szCs w:val="27"/>
-        </w:rPr>
-        <w:t>GitHub Repository:</w:t>
-      </w:r>
-    </w:p>
-    <w:p>
-      <w:hyperlink r:id="rId19" w:history="1">
-        <w:r>
-          <w:rPr>
-            <w:rStyle w:val="Hyperlink"/>
-          </w:rPr>
-          <w:t>https://github.com/M-Umer-Hassan/MD5-Collision-Attack-Lab---A-Cryptographic-Security-Seed-Lab.git</w:t>
-        </w:r>
-      </w:hyperlink>
     </w:p>
     <w:p/>
     <w:sectPr>

</xml_diff>